<commit_message>
10. Starts main menu
</commit_message>
<xml_diff>
--- a/GameConcept.docx
+++ b/GameConcept.docx
@@ -97,12 +97,14 @@
         <w:jc w:val="both"/>
         <w:rPr>
           <w:rFonts w:ascii="Times New Roman" w:hAnsi="Times New Roman" w:cs="Times New Roman"/>
-          <w:lang w:val="en-US"/>
-        </w:rPr>
-      </w:pPr>
-      <w:r>
-        <w:rPr>
-          <w:rFonts w:ascii="Times New Roman" w:hAnsi="Times New Roman" w:cs="Times New Roman"/>
+          <w:highlight w:val="green"/>
+          <w:lang w:val="en-US"/>
+        </w:rPr>
+      </w:pPr>
+      <w:r>
+        <w:rPr>
+          <w:rFonts w:ascii="Times New Roman" w:hAnsi="Times New Roman" w:cs="Times New Roman"/>
+          <w:highlight w:val="green"/>
           <w:lang w:val="en-US"/>
         </w:rPr>
         <w:t>Player should chose a directory where he will shoot</w:t>
@@ -118,12 +120,14 @@
         <w:jc w:val="both"/>
         <w:rPr>
           <w:rFonts w:ascii="Times New Roman" w:hAnsi="Times New Roman" w:cs="Times New Roman"/>
-          <w:lang w:val="en-US"/>
-        </w:rPr>
-      </w:pPr>
-      <w:r>
-        <w:rPr>
-          <w:rFonts w:ascii="Times New Roman" w:hAnsi="Times New Roman" w:cs="Times New Roman"/>
+          <w:highlight w:val="green"/>
+          <w:lang w:val="en-US"/>
+        </w:rPr>
+      </w:pPr>
+      <w:r>
+        <w:rPr>
+          <w:rFonts w:ascii="Times New Roman" w:hAnsi="Times New Roman" w:cs="Times New Roman"/>
+          <w:highlight w:val="green"/>
           <w:lang w:val="en-US"/>
         </w:rPr>
         <w:t>Bullet fly according directory</w:t>
@@ -139,12 +143,14 @@
         <w:jc w:val="both"/>
         <w:rPr>
           <w:rFonts w:ascii="Times New Roman" w:hAnsi="Times New Roman" w:cs="Times New Roman"/>
-          <w:lang w:val="en-US"/>
-        </w:rPr>
-      </w:pPr>
-      <w:r>
-        <w:rPr>
-          <w:rFonts w:ascii="Times New Roman" w:hAnsi="Times New Roman" w:cs="Times New Roman"/>
+          <w:highlight w:val="green"/>
+          <w:lang w:val="en-US"/>
+        </w:rPr>
+      </w:pPr>
+      <w:r>
+        <w:rPr>
+          <w:rFonts w:ascii="Times New Roman" w:hAnsi="Times New Roman" w:cs="Times New Roman"/>
+          <w:highlight w:val="green"/>
           <w:lang w:val="en-US"/>
         </w:rPr>
         <w:t>Bullet Bouncing from walls(obstacles)</w:t>
@@ -160,12 +166,14 @@
         <w:jc w:val="both"/>
         <w:rPr>
           <w:rFonts w:ascii="Times New Roman" w:hAnsi="Times New Roman" w:cs="Times New Roman"/>
-          <w:lang w:val="en-US"/>
-        </w:rPr>
-      </w:pPr>
-      <w:r>
-        <w:rPr>
-          <w:rFonts w:ascii="Times New Roman" w:hAnsi="Times New Roman" w:cs="Times New Roman"/>
+          <w:highlight w:val="green"/>
+          <w:lang w:val="en-US"/>
+        </w:rPr>
+      </w:pPr>
+      <w:r>
+        <w:rPr>
+          <w:rFonts w:ascii="Times New Roman" w:hAnsi="Times New Roman" w:cs="Times New Roman"/>
+          <w:highlight w:val="green"/>
           <w:lang w:val="en-US"/>
         </w:rPr>
         <w:t>Target enemy should have Ragdoll</w:t>
@@ -280,12 +288,14 @@
         <w:jc w:val="both"/>
         <w:rPr>
           <w:rFonts w:ascii="Times New Roman" w:hAnsi="Times New Roman" w:cs="Times New Roman"/>
-          <w:lang w:val="en-US"/>
-        </w:rPr>
-      </w:pPr>
-      <w:r>
-        <w:rPr>
-          <w:rFonts w:ascii="Times New Roman" w:hAnsi="Times New Roman" w:cs="Times New Roman"/>
+          <w:highlight w:val="green"/>
+          <w:lang w:val="en-US"/>
+        </w:rPr>
+      </w:pPr>
+      <w:r>
+        <w:rPr>
+          <w:rFonts w:ascii="Times New Roman" w:hAnsi="Times New Roman" w:cs="Times New Roman"/>
+          <w:highlight w:val="green"/>
           <w:lang w:val="en-US"/>
         </w:rPr>
         <w:t>While bullet is flying, game go to slow motion and camera zoom in bullet.</w:t>
@@ -343,6 +353,7 @@
       <w:r>
         <w:rPr>
           <w:rFonts w:ascii="Times New Roman" w:hAnsi="Times New Roman" w:cs="Times New Roman"/>
+          <w:highlight w:val="green"/>
           <w:lang w:val="en-US"/>
         </w:rPr>
         <w:t>The p</w:t>
@@ -350,6 +361,7 @@
       <w:r>
         <w:rPr>
           <w:rFonts w:ascii="Times New Roman" w:hAnsi="Times New Roman" w:cs="Times New Roman"/>
+          <w:highlight w:val="green"/>
           <w:lang w:val="en-US"/>
         </w:rPr>
         <w:t xml:space="preserve">layer </w:t>
@@ -357,47 +369,39 @@
       <w:r>
         <w:rPr>
           <w:rFonts w:ascii="Times New Roman" w:hAnsi="Times New Roman" w:cs="Times New Roman"/>
-          <w:lang w:val="en-US"/>
-        </w:rPr>
-        <w:t xml:space="preserve">places a hitman within the specified zone. </w:t>
-      </w:r>
-    </w:p>
-    <w:p>
-      <w:pPr>
-        <w:jc w:val="both"/>
-        <w:rPr>
-          <w:rFonts w:ascii="Times New Roman" w:hAnsi="Times New Roman" w:cs="Times New Roman"/>
-          <w:lang w:val="en-US"/>
-        </w:rPr>
-      </w:pPr>
-      <w:r>
-        <w:rPr>
-          <w:rFonts w:ascii="Times New Roman" w:hAnsi="Times New Roman" w:cs="Times New Roman"/>
-          <w:lang w:val="en-US"/>
-        </w:rPr>
-        <w:t xml:space="preserve">After that with using dragging, player chose direction where he </w:t>
-      </w:r>
-      <w:proofErr w:type="spellStart"/>
-      <w:proofErr w:type="gramStart"/>
-      <w:r>
-        <w:rPr>
-          <w:rFonts w:ascii="Times New Roman" w:hAnsi="Times New Roman" w:cs="Times New Roman"/>
-          <w:lang w:val="en-US"/>
-        </w:rPr>
-        <w:t>wanna</w:t>
-      </w:r>
-      <w:proofErr w:type="spellEnd"/>
-      <w:proofErr w:type="gramEnd"/>
-      <w:r>
-        <w:rPr>
-          <w:rFonts w:ascii="Times New Roman" w:hAnsi="Times New Roman" w:cs="Times New Roman"/>
-          <w:lang w:val="en-US"/>
-        </w:rPr>
-        <w:t xml:space="preserve"> shoot</w:t>
-      </w:r>
-      <w:r>
-        <w:rPr>
-          <w:rFonts w:ascii="Times New Roman" w:hAnsi="Times New Roman" w:cs="Times New Roman"/>
+          <w:highlight w:val="green"/>
+          <w:lang w:val="en-US"/>
+        </w:rPr>
+        <w:t>places a hitman within the specified zone.</w:t>
+      </w:r>
+      <w:r>
+        <w:rPr>
+          <w:rFonts w:ascii="Times New Roman" w:hAnsi="Times New Roman" w:cs="Times New Roman"/>
+          <w:lang w:val="en-US"/>
+        </w:rPr>
+        <w:t xml:space="preserve"> </w:t>
+      </w:r>
+    </w:p>
+    <w:p>
+      <w:pPr>
+        <w:jc w:val="both"/>
+        <w:rPr>
+          <w:rFonts w:ascii="Times New Roman" w:hAnsi="Times New Roman" w:cs="Times New Roman"/>
+          <w:lang w:val="en-US"/>
+        </w:rPr>
+      </w:pPr>
+      <w:r>
+        <w:rPr>
+          <w:rFonts w:ascii="Times New Roman" w:hAnsi="Times New Roman" w:cs="Times New Roman"/>
+          <w:highlight w:val="green"/>
+          <w:lang w:val="en-US"/>
+        </w:rPr>
+        <w:t>After that with using dragging, player chose direction where he wanna shoot</w:t>
+      </w:r>
+      <w:r>
+        <w:rPr>
+          <w:rFonts w:ascii="Times New Roman" w:hAnsi="Times New Roman" w:cs="Times New Roman"/>
+          <w:highlight w:val="green"/>
           <w:lang w:val="en-US"/>
         </w:rPr>
         <w:t>.</w:t>
@@ -414,22 +418,31 @@
       <w:r>
         <w:rPr>
           <w:rFonts w:ascii="Times New Roman" w:hAnsi="Times New Roman" w:cs="Times New Roman"/>
-          <w:lang w:val="en-US"/>
-        </w:rPr>
-        <w:t xml:space="preserve">While player drags, he sees direction where he will shoot. </w:t>
-      </w:r>
-    </w:p>
-    <w:p>
-      <w:pPr>
-        <w:jc w:val="both"/>
-        <w:rPr>
-          <w:rFonts w:ascii="Times New Roman" w:hAnsi="Times New Roman" w:cs="Times New Roman"/>
-          <w:lang w:val="en-US"/>
-        </w:rPr>
-      </w:pPr>
-      <w:r>
-        <w:rPr>
-          <w:rFonts w:ascii="Times New Roman" w:hAnsi="Times New Roman" w:cs="Times New Roman"/>
+          <w:highlight w:val="green"/>
+          <w:lang w:val="en-US"/>
+        </w:rPr>
+        <w:t>While player drags, he sees direction where he will shoot.</w:t>
+      </w:r>
+      <w:r>
+        <w:rPr>
+          <w:rFonts w:ascii="Times New Roman" w:hAnsi="Times New Roman" w:cs="Times New Roman"/>
+          <w:lang w:val="en-US"/>
+        </w:rPr>
+        <w:t xml:space="preserve"> </w:t>
+      </w:r>
+    </w:p>
+    <w:p>
+      <w:pPr>
+        <w:jc w:val="both"/>
+        <w:rPr>
+          <w:rFonts w:ascii="Times New Roman" w:hAnsi="Times New Roman" w:cs="Times New Roman"/>
+          <w:lang w:val="en-US"/>
+        </w:rPr>
+      </w:pPr>
+      <w:r>
+        <w:rPr>
+          <w:rFonts w:ascii="Times New Roman" w:hAnsi="Times New Roman" w:cs="Times New Roman"/>
+          <w:highlight w:val="green"/>
           <w:lang w:val="en-US"/>
         </w:rPr>
         <w:t xml:space="preserve">After </w:t>
@@ -437,6 +450,7 @@
       <w:r>
         <w:rPr>
           <w:rFonts w:ascii="Times New Roman" w:hAnsi="Times New Roman" w:cs="Times New Roman"/>
+          <w:highlight w:val="green"/>
           <w:lang w:val="en-US"/>
         </w:rPr>
         <w:t>release,</w:t>
@@ -444,20 +458,15 @@
       <w:r>
         <w:rPr>
           <w:rFonts w:ascii="Times New Roman" w:hAnsi="Times New Roman" w:cs="Times New Roman"/>
-          <w:lang w:val="en-US"/>
-        </w:rPr>
-        <w:t xml:space="preserve"> his finger bullet start fly and </w:t>
-      </w:r>
-      <w:r>
-        <w:rPr>
-          <w:rFonts w:ascii="Times New Roman" w:hAnsi="Times New Roman" w:cs="Times New Roman"/>
-          <w:lang w:val="en-US"/>
-        </w:rPr>
-        <w:t xml:space="preserve">the </w:t>
-      </w:r>
-      <w:r>
-        <w:rPr>
-          <w:rFonts w:ascii="Times New Roman" w:hAnsi="Times New Roman" w:cs="Times New Roman"/>
+          <w:highlight w:val="green"/>
+          <w:lang w:val="en-US"/>
+        </w:rPr>
+        <w:t xml:space="preserve"> his finger bullet start fly and the </w:t>
+      </w:r>
+      <w:r>
+        <w:rPr>
+          <w:rFonts w:ascii="Times New Roman" w:hAnsi="Times New Roman" w:cs="Times New Roman"/>
+          <w:highlight w:val="green"/>
           <w:lang w:val="en-US"/>
         </w:rPr>
         <w:t>camera brings the bullet closer, and game activate Slow Motion mode.</w:t>
@@ -524,23 +533,65 @@
           <w:rFonts w:ascii="Times New Roman" w:hAnsi="Times New Roman" w:cs="Times New Roman"/>
           <w:lang w:val="en-US"/>
         </w:rPr>
-        <w:t xml:space="preserve">If bullet after curtain count on bounce </w:t>
-      </w:r>
-      <w:proofErr w:type="gramStart"/>
-      <w:r>
-        <w:rPr>
-          <w:rFonts w:ascii="Times New Roman" w:hAnsi="Times New Roman" w:cs="Times New Roman"/>
-          <w:lang w:val="en-US"/>
-        </w:rPr>
-        <w:t>doesn’t</w:t>
-      </w:r>
-      <w:proofErr w:type="gramEnd"/>
-      <w:r>
-        <w:rPr>
-          <w:rFonts w:ascii="Times New Roman" w:hAnsi="Times New Roman" w:cs="Times New Roman"/>
-          <w:lang w:val="en-US"/>
-        </w:rPr>
-        <w:t xml:space="preserve"> touch enemy – show lose panel.</w:t>
+        <w:t>If after</w:t>
+      </w:r>
+      <w:r>
+        <w:rPr>
+          <w:rFonts w:ascii="Times New Roman" w:hAnsi="Times New Roman" w:cs="Times New Roman"/>
+          <w:lang w:val="en-US"/>
+        </w:rPr>
+        <w:t xml:space="preserve"> a ce</w:t>
+      </w:r>
+      <w:r>
+        <w:rPr>
+          <w:rFonts w:ascii="Times New Roman" w:hAnsi="Times New Roman" w:cs="Times New Roman"/>
+          <w:lang w:val="en-US"/>
+        </w:rPr>
+        <w:t>rtain</w:t>
+      </w:r>
+      <w:r>
+        <w:rPr>
+          <w:rFonts w:ascii="Times New Roman" w:hAnsi="Times New Roman" w:cs="Times New Roman"/>
+          <w:lang w:val="en-US"/>
+        </w:rPr>
+        <w:t xml:space="preserve"> time the </w:t>
+      </w:r>
+      <w:r>
+        <w:rPr>
+          <w:rFonts w:ascii="Times New Roman" w:hAnsi="Times New Roman" w:cs="Times New Roman"/>
+          <w:lang w:val="en-US"/>
+        </w:rPr>
+        <w:t>bullet</w:t>
+      </w:r>
+      <w:r>
+        <w:rPr>
+          <w:rFonts w:ascii="Times New Roman" w:hAnsi="Times New Roman" w:cs="Times New Roman"/>
+          <w:lang w:val="en-US"/>
+        </w:rPr>
+        <w:t xml:space="preserve"> </w:t>
+      </w:r>
+      <w:r>
+        <w:rPr>
+          <w:rFonts w:ascii="Times New Roman" w:hAnsi="Times New Roman" w:cs="Times New Roman"/>
+          <w:lang w:val="en-US"/>
+        </w:rPr>
+        <w:t xml:space="preserve">doesn’t touch enemy – </w:t>
+      </w:r>
+      <w:r>
+        <w:rPr>
+          <w:rFonts w:ascii="Times New Roman" w:hAnsi="Times New Roman" w:cs="Times New Roman"/>
+          <w:lang w:val="en-US"/>
+        </w:rPr>
+        <w:t xml:space="preserve">destroy bullet and </w:t>
+      </w:r>
+      <w:bookmarkStart w:id="0" w:name="_GoBack"/>
+      <w:bookmarkEnd w:id="0"/>
+      <w:r>
+        <w:rPr>
+          <w:rFonts w:ascii="Times New Roman" w:hAnsi="Times New Roman" w:cs="Times New Roman"/>
+          <w:lang w:val="en-US"/>
+        </w:rPr>
+        <w:t>show lose panel.</w:t>
       </w:r>
     </w:p>
     <w:p>
@@ -584,8 +635,6 @@
         </w:rPr>
         <w:t>P</w:t>
       </w:r>
-      <w:bookmarkStart w:id="0" w:name="_GoBack"/>
-      <w:bookmarkEnd w:id="0"/>
       <w:r>
         <w:rPr>
           <w:lang w:val="en-US"/>

</xml_diff>